<commit_message>
Fixed range y in the strict formulation of the problem in task 8.2
</commit_message>
<xml_diff>
--- a/lab08/Report/Прокопенко Звіт БМТП 8.docx
+++ b/lab08/Report/Прокопенко Звіт БМТП 8.docx
@@ -2780,7 +2780,35 @@
         <w:rPr>
           <w:szCs w:val="28"/>
         </w:rPr>
-        <w:t>[-2147483648; 2147483648]</w:t>
+        <w:t>[-2147483648</w:t>
+      </w:r>
+      <w:r>
+        <w:rPr>
+          <w:szCs w:val="28"/>
+          <w:lang w:val="ru-RU"/>
+        </w:rPr>
+        <w:t>;0)</w:t>
+      </w:r>
+      <w:r>
+        <w:rPr>
+          <w:rFonts w:ascii="Cambria Math" w:hAnsi="Cambria Math" w:cs="Cambria Math"/>
+        </w:rPr>
+        <w:t>⋃</w:t>
+      </w:r>
+      <w:bookmarkStart w:id="0" w:name="_GoBack"/>
+      <w:bookmarkEnd w:id="0"/>
+      <w:r>
+        <w:rPr>
+          <w:szCs w:val="28"/>
+          <w:lang w:val="ru-RU"/>
+        </w:rPr>
+        <w:t>(0;</w:t>
+      </w:r>
+      <w:r>
+        <w:rPr>
+          <w:szCs w:val="28"/>
+        </w:rPr>
+        <w:t>2147483648]</w:t>
       </w:r>
       <w:r>
         <w:rPr>
@@ -5970,133 +5998,7 @@
         <w:rPr>
           <w:szCs w:val="28"/>
         </w:rPr>
-        <w:t xml:space="preserve"> лабораторної роботи здобувачам освіти було запропоновано здобути </w:t>
-      </w:r>
-      <w:r>
-        <w:rPr>
-          <w:szCs w:val="28"/>
-        </w:rPr>
-        <w:t xml:space="preserve"> ґрунтов</w:t>
-      </w:r>
-      <w:r>
-        <w:rPr>
-          <w:szCs w:val="28"/>
-        </w:rPr>
-        <w:t>і</w:t>
-      </w:r>
-      <w:r>
-        <w:rPr>
-          <w:szCs w:val="28"/>
-        </w:rPr>
-        <w:t xml:space="preserve"> вмін</w:t>
-      </w:r>
-      <w:r>
-        <w:rPr>
-          <w:szCs w:val="28"/>
-        </w:rPr>
-        <w:t>ня</w:t>
-      </w:r>
-      <w:r>
-        <w:rPr>
-          <w:szCs w:val="28"/>
-        </w:rPr>
-        <w:t xml:space="preserve"> </w:t>
-      </w:r>
-      <w:r>
-        <w:rPr>
-          <w:szCs w:val="28"/>
-        </w:rPr>
-        <w:t>та</w:t>
-      </w:r>
-      <w:r>
-        <w:rPr>
-          <w:szCs w:val="28"/>
-        </w:rPr>
-        <w:t xml:space="preserve"> практичн</w:t>
-      </w:r>
-      <w:r>
-        <w:rPr>
-          <w:szCs w:val="28"/>
-        </w:rPr>
-        <w:t xml:space="preserve">і </w:t>
-      </w:r>
-      <w:r>
-        <w:rPr>
-          <w:szCs w:val="28"/>
-        </w:rPr>
-        <w:t>навичк</w:t>
-      </w:r>
-      <w:r>
-        <w:rPr>
-          <w:szCs w:val="28"/>
-        </w:rPr>
-        <w:t>и із</w:t>
-      </w:r>
-      <w:r>
-        <w:rPr>
-          <w:szCs w:val="28"/>
-        </w:rPr>
-        <w:t xml:space="preserve"> застосування теоретичних положень методології модульного</w:t>
-      </w:r>
-      <w:r>
-        <w:rPr>
-          <w:szCs w:val="28"/>
-        </w:rPr>
-        <w:t xml:space="preserve"> </w:t>
-      </w:r>
-      <w:r>
-        <w:rPr>
-          <w:szCs w:val="28"/>
-        </w:rPr>
-        <w:t>програмування, реалізації метода функціональної декомпозиції</w:t>
-      </w:r>
-      <w:r>
-        <w:rPr>
-          <w:szCs w:val="28"/>
-        </w:rPr>
-        <w:t xml:space="preserve"> </w:t>
-      </w:r>
-      <w:r>
-        <w:rPr>
-          <w:szCs w:val="28"/>
-        </w:rPr>
-        <w:t>задач, метода модульного (блочного) тестування, представлення</w:t>
-      </w:r>
-      <w:r>
-        <w:rPr>
-          <w:szCs w:val="28"/>
-        </w:rPr>
-        <w:t xml:space="preserve"> </w:t>
-      </w:r>
-      <w:r>
-        <w:rPr>
-          <w:szCs w:val="28"/>
-        </w:rPr>
-        <w:t>мовою програмування С++ даних скалярних типів, арифметичних і</w:t>
-      </w:r>
-      <w:r>
-        <w:rPr>
-          <w:szCs w:val="28"/>
-        </w:rPr>
-        <w:t xml:space="preserve"> </w:t>
-      </w:r>
-      <w:r>
-        <w:rPr>
-          <w:szCs w:val="28"/>
-        </w:rPr>
-        <w:t>логічних операцій, потокового введення й виведення інформації,</w:t>
-      </w:r>
-      <w:r>
-        <w:rPr>
-          <w:szCs w:val="28"/>
-        </w:rPr>
-        <w:t xml:space="preserve"> </w:t>
-      </w:r>
-      <w:r>
-        <w:rPr>
-          <w:szCs w:val="28"/>
-        </w:rPr>
-        <w:t xml:space="preserve">розроблення програмних модулів та засобів у </w:t>
+        <w:t xml:space="preserve"> лабораторної роботи здобувачам освіти було запропоновано здобути  ґрунтові вміння та практичні навички із застосування теоретичних положень методології модульного програмування, реалізації метода функціональної декомпозиції задач, метода модульного (блочного) тестування, представлення мовою програмування С++ даних скалярних типів, арифметичних і логічних операцій, потокового введення й виведення інформації, розроблення програмних модулів та засобів у </w:t>
       </w:r>
       <w:proofErr w:type="spellStart"/>
       <w:r>
@@ -6110,13 +6012,7 @@
         <w:rPr>
           <w:szCs w:val="28"/>
         </w:rPr>
-        <w:t xml:space="preserve"> </w:t>
-      </w:r>
-      <w:r>
-        <w:rPr>
-          <w:szCs w:val="28"/>
-        </w:rPr>
-        <w:t xml:space="preserve">середовищі </w:t>
+        <w:t xml:space="preserve"> середовищі </w:t>
       </w:r>
       <w:proofErr w:type="spellStart"/>
       <w:r>
@@ -6158,13 +6054,7 @@
         <w:rPr>
           <w:szCs w:val="28"/>
         </w:rPr>
-        <w:t>).</w:t>
-      </w:r>
-      <w:r>
-        <w:rPr>
-          <w:szCs w:val="28"/>
-        </w:rPr>
-        <w:t xml:space="preserve"> У ході лабораторної роботи з’являлися такі проблеми:</w:t>
+        <w:t>). У ході лабораторної роботи з’являлися такі проблеми:</w:t>
       </w:r>
     </w:p>
     <w:p>
@@ -6376,13 +6266,7 @@
         <w:rPr>
           <w:szCs w:val="28"/>
         </w:rPr>
-        <w:t xml:space="preserve"> </w:t>
-      </w:r>
-      <w:r>
-        <w:rPr>
-          <w:szCs w:val="28"/>
-        </w:rPr>
-        <w:t xml:space="preserve">8.1, </w:t>
+        <w:t xml:space="preserve"> 8.1, </w:t>
       </w:r>
       <w:r>
         <w:rPr>
@@ -6395,13 +6279,7 @@
         <w:rPr>
           <w:szCs w:val="28"/>
         </w:rPr>
-        <w:t xml:space="preserve"> </w:t>
-      </w:r>
-      <w:r>
-        <w:rPr>
-          <w:szCs w:val="28"/>
-        </w:rPr>
-        <w:t>7 та ін.</w:t>
+        <w:t xml:space="preserve"> 7 та ін.</w:t>
       </w:r>
     </w:p>
     <w:p>
@@ -6558,13 +6436,7 @@
         <w:rPr>
           <w:szCs w:val="28"/>
         </w:rPr>
-        <w:t>Програмний застосунок «скомпільований» у</w:t>
-      </w:r>
-      <w:r>
-        <w:rPr>
-          <w:szCs w:val="28"/>
-        </w:rPr>
-        <w:t xml:space="preserve"> </w:t>
+        <w:t xml:space="preserve">Програмний застосунок «скомпільований» у </w:t>
       </w:r>
       <w:proofErr w:type="spellStart"/>
       <w:r>
@@ -6620,13 +6492,7 @@
         <w:rPr>
           <w:szCs w:val="28"/>
         </w:rPr>
-        <w:t>)</w:t>
-      </w:r>
-      <w:r>
-        <w:rPr>
-          <w:szCs w:val="28"/>
-        </w:rPr>
-        <w:t xml:space="preserve"> </w:t>
+        <w:t xml:space="preserve">) </w:t>
       </w:r>
       <w:proofErr w:type="spellStart"/>
       <w:r>
@@ -6992,23 +6858,7 @@
           <w:sz w:val="28"/>
           <w:szCs w:val="28"/>
         </w:rPr>
-        <w:t xml:space="preserve">   </w:t>
-      </w:r>
-      <w:r>
-        <w:rPr>
-          <w:rFonts w:ascii="Times New Roman" w:hAnsi="Times New Roman" w:cs="Times New Roman"/>
-          <w:sz w:val="28"/>
-          <w:szCs w:val="28"/>
-        </w:rPr>
-        <w:t>«</w:t>
-      </w:r>
-      <w:r>
-        <w:rPr>
-          <w:rFonts w:ascii="Times New Roman" w:hAnsi="Times New Roman" w:cs="Times New Roman"/>
-          <w:sz w:val="28"/>
-          <w:szCs w:val="28"/>
-        </w:rPr>
-        <w:t>_</w:t>
+        <w:t xml:space="preserve">   «_</w:t>
       </w:r>
       <w:proofErr w:type="spellStart"/>
       <w:r>
@@ -7100,15 +6950,7 @@
           <w:sz w:val="28"/>
           <w:szCs w:val="28"/>
         </w:rPr>
-        <w:t>(CP_UTF8);</w:t>
-      </w:r>
-      <w:r>
-        <w:rPr>
-          <w:rFonts w:ascii="Times New Roman" w:hAnsi="Times New Roman" w:cs="Times New Roman"/>
-          <w:sz w:val="28"/>
-          <w:szCs w:val="28"/>
-        </w:rPr>
-        <w:t xml:space="preserve">», </w:t>
+        <w:t xml:space="preserve">(CP_UTF8);», </w:t>
       </w:r>
     </w:p>
     <w:p>
@@ -7140,13 +6982,7 @@
         <w:rPr>
           <w:lang w:val="ru-RU"/>
         </w:rPr>
-        <w:t>-8</w:t>
-      </w:r>
-      <w:r>
-        <w:rPr>
-          <w:lang w:val="ru-RU"/>
-        </w:rPr>
-        <w:t xml:space="preserve"> </w:t>
+        <w:t xml:space="preserve">-8 </w:t>
       </w:r>
       <w:proofErr w:type="spellStart"/>
       <w:r>
@@ -8618,16 +8454,7 @@
           <w:szCs w:val="28"/>
           <w:lang w:val="ru-RU"/>
         </w:rPr>
-        <w:t>-</w:t>
-      </w:r>
-      <w:r>
-        <w:rPr>
-          <w:rFonts w:ascii="Times New Roman" w:hAnsi="Times New Roman" w:cs="Times New Roman"/>
-          <w:sz w:val="28"/>
-          <w:szCs w:val="28"/>
-          <w:lang w:val="ru-RU"/>
-        </w:rPr>
-        <w:t>8.</w:t>
+        <w:t>-8.</w:t>
       </w:r>
     </w:p>
     <w:p>
@@ -9544,10 +9371,7 @@
         <w:t xml:space="preserve"> є стандарт </w:t>
       </w:r>
       <w:r>
-        <w:t>ISO/IEC 12207:2008</w:t>
-      </w:r>
-      <w:r>
-        <w:t xml:space="preserve"> про </w:t>
+        <w:t xml:space="preserve">ISO/IEC 12207:2008 про </w:t>
       </w:r>
       <w:r>
         <w:rPr>
@@ -9556,24 +9380,15 @@
         <w:t xml:space="preserve"> </w:t>
       </w:r>
       <w:r>
-        <w:t>процеси реалізації програмного забезпечення</w:t>
-      </w:r>
-      <w:r>
-        <w:t xml:space="preserve">, а другим – книга </w:t>
-      </w:r>
-      <w:proofErr w:type="spellStart"/>
-      <w:r>
-        <w:t>Бахтизин</w:t>
-      </w:r>
-      <w:r>
-        <w:t>а</w:t>
-      </w:r>
-      <w:proofErr w:type="spellEnd"/>
-      <w:r>
-        <w:t xml:space="preserve"> В.В. </w:t>
-      </w:r>
-      <w:r>
-        <w:t>«</w:t>
+        <w:t xml:space="preserve">процеси реалізації програмного забезпечення, а другим – книга </w:t>
+      </w:r>
+      <w:proofErr w:type="spellStart"/>
+      <w:r>
+        <w:t>Бахтизина</w:t>
+      </w:r>
+      <w:proofErr w:type="spellEnd"/>
+      <w:r>
+        <w:t xml:space="preserve"> В.В. «</w:t>
       </w:r>
       <w:proofErr w:type="spellStart"/>
       <w:r>
@@ -9668,19 +9483,7 @@
         <w:rPr>
           <w:lang w:val="ru-RU"/>
         </w:rPr>
-        <w:t xml:space="preserve"> «</w:t>
-      </w:r>
-      <w:r>
-        <w:rPr>
-          <w:lang w:val="ru-RU"/>
-        </w:rPr>
-        <w:t>Создание архитектуры программы или как проектировать табуретку</w:t>
-      </w:r>
-      <w:r>
-        <w:rPr>
-          <w:lang w:val="ru-RU"/>
-        </w:rPr>
-        <w:t>»  (</w:t>
+        <w:t xml:space="preserve"> «Создание архитектуры программы или как проектировать табуретку»  (</w:t>
       </w:r>
       <w:hyperlink r:id="rId11" w:history="1">
         <w:r>
@@ -12780,8 +12583,6 @@
         </w:rPr>
         <w:t>{</w:t>
       </w:r>
-      <w:bookmarkStart w:id="0" w:name="_GoBack"/>
-      <w:bookmarkEnd w:id="0"/>
     </w:p>
     <w:p>
       <w:pPr>
@@ -15469,7 +15270,6 @@
         </w:tabs>
         <w:rPr>
           <w:szCs w:val="28"/>
-          <w:lang/>
         </w:rPr>
       </w:pPr>
       <w:r>
@@ -15629,7 +15429,6 @@
       <w:r>
         <w:rPr>
           <w:szCs w:val="28"/>
-          <w:lang/>
         </w:rPr>
         <w:t>#include &lt;iostream&gt;</w:t>
       </w:r>
@@ -15656,13 +15455,11 @@
         </w:tabs>
         <w:rPr>
           <w:szCs w:val="28"/>
-          <w:lang/>
-        </w:rPr>
-      </w:pPr>
-      <w:r>
-        <w:rPr>
-          <w:szCs w:val="28"/>
-          <w:lang/>
+        </w:rPr>
+      </w:pPr>
+      <w:r>
+        <w:rPr>
+          <w:szCs w:val="28"/>
         </w:rPr>
         <w:t>#include &lt;wchar.h&gt;</w:t>
       </w:r>
@@ -15689,13 +15486,11 @@
         </w:tabs>
         <w:rPr>
           <w:szCs w:val="28"/>
-          <w:lang/>
-        </w:rPr>
-      </w:pPr>
-      <w:r>
-        <w:rPr>
-          <w:szCs w:val="28"/>
-          <w:lang/>
+        </w:rPr>
+      </w:pPr>
+      <w:r>
+        <w:rPr>
+          <w:szCs w:val="28"/>
         </w:rPr>
         <w:t>#include &lt;iomanip&gt;</w:t>
       </w:r>
@@ -15722,13 +15517,11 @@
         </w:tabs>
         <w:rPr>
           <w:szCs w:val="28"/>
-          <w:lang/>
-        </w:rPr>
-      </w:pPr>
-      <w:r>
-        <w:rPr>
-          <w:szCs w:val="28"/>
-          <w:lang/>
+        </w:rPr>
+      </w:pPr>
+      <w:r>
+        <w:rPr>
+          <w:szCs w:val="28"/>
         </w:rPr>
         <w:t>#include "modulesprokopenko.h"</w:t>
       </w:r>
@@ -15755,13 +15548,11 @@
         </w:tabs>
         <w:rPr>
           <w:szCs w:val="28"/>
-          <w:lang/>
-        </w:rPr>
-      </w:pPr>
-      <w:r>
-        <w:rPr>
-          <w:szCs w:val="28"/>
-          <w:lang/>
+        </w:rPr>
+      </w:pPr>
+      <w:r>
+        <w:rPr>
+          <w:szCs w:val="28"/>
         </w:rPr>
         <w:t>using namespace std;</w:t>
       </w:r>
@@ -15788,7 +15579,6 @@
         </w:tabs>
         <w:rPr>
           <w:szCs w:val="28"/>
-          <w:lang/>
         </w:rPr>
       </w:pPr>
     </w:p>
@@ -15814,7 +15604,6 @@
         </w:tabs>
         <w:rPr>
           <w:szCs w:val="28"/>
-          <w:lang/>
         </w:rPr>
       </w:pPr>
     </w:p>
@@ -15840,13 +15629,11 @@
         </w:tabs>
         <w:rPr>
           <w:szCs w:val="28"/>
-          <w:lang/>
-        </w:rPr>
-      </w:pPr>
-      <w:r>
-        <w:rPr>
-          <w:szCs w:val="28"/>
-          <w:lang/>
+        </w:rPr>
+      </w:pPr>
+      <w:r>
+        <w:rPr>
+          <w:szCs w:val="28"/>
         </w:rPr>
         <w:t xml:space="preserve">wstring </w:t>
       </w:r>
@@ -15855,14 +15642,12 @@
           <w:b/>
           <w:bCs/>
           <w:szCs w:val="28"/>
-          <w:lang/>
         </w:rPr>
         <w:t>devInfo</w:t>
       </w:r>
       <w:r>
         <w:rPr>
           <w:szCs w:val="28"/>
-          <w:lang/>
         </w:rPr>
         <w:t>(){</w:t>
       </w:r>
@@ -15889,13 +15674,11 @@
         </w:tabs>
         <w:rPr>
           <w:szCs w:val="28"/>
-          <w:lang/>
-        </w:rPr>
-      </w:pPr>
-      <w:r>
-        <w:rPr>
-          <w:szCs w:val="28"/>
-          <w:lang/>
+        </w:rPr>
+      </w:pPr>
+      <w:r>
+        <w:rPr>
+          <w:szCs w:val="28"/>
         </w:rPr>
         <w:t xml:space="preserve">    wstring info = L"╔══════════════════════════════════════════════════════╗\n"</w:t>
       </w:r>
@@ -15922,13 +15705,11 @@
         </w:tabs>
         <w:rPr>
           <w:szCs w:val="28"/>
-          <w:lang/>
-        </w:rPr>
-      </w:pPr>
-      <w:r>
-        <w:rPr>
-          <w:szCs w:val="28"/>
-          <w:lang/>
+        </w:rPr>
+      </w:pPr>
+      <w:r>
+        <w:rPr>
+          <w:szCs w:val="28"/>
         </w:rPr>
         <w:t xml:space="preserve">                    "║Виконав студент групи КБ20 Прокопенко Єгор Сергійович©║\n"</w:t>
       </w:r>
@@ -15955,13 +15736,11 @@
         </w:tabs>
         <w:rPr>
           <w:szCs w:val="28"/>
-          <w:lang/>
-        </w:rPr>
-      </w:pPr>
-      <w:r>
-        <w:rPr>
-          <w:szCs w:val="28"/>
-          <w:lang/>
+        </w:rPr>
+      </w:pPr>
+      <w:r>
+        <w:rPr>
+          <w:szCs w:val="28"/>
         </w:rPr>
         <w:t xml:space="preserve">                    "╚══════════════════════════════════════════════════════╝\n";</w:t>
       </w:r>
@@ -15988,13 +15767,11 @@
         </w:tabs>
         <w:rPr>
           <w:szCs w:val="28"/>
-          <w:lang/>
-        </w:rPr>
-      </w:pPr>
-      <w:r>
-        <w:rPr>
-          <w:szCs w:val="28"/>
-          <w:lang/>
+        </w:rPr>
+      </w:pPr>
+      <w:r>
+        <w:rPr>
+          <w:szCs w:val="28"/>
         </w:rPr>
         <w:t xml:space="preserve">    return info;</w:t>
       </w:r>
@@ -16021,13 +15798,11 @@
         </w:tabs>
         <w:rPr>
           <w:szCs w:val="28"/>
-          <w:lang/>
-        </w:rPr>
-      </w:pPr>
-      <w:r>
-        <w:rPr>
-          <w:szCs w:val="28"/>
-          <w:lang/>
+        </w:rPr>
+      </w:pPr>
+      <w:r>
+        <w:rPr>
+          <w:szCs w:val="28"/>
         </w:rPr>
         <w:t>}</w:t>
       </w:r>
@@ -16054,7 +15829,6 @@
         </w:tabs>
         <w:rPr>
           <w:szCs w:val="28"/>
-          <w:lang/>
         </w:rPr>
       </w:pPr>
     </w:p>
@@ -16080,13 +15854,11 @@
         </w:tabs>
         <w:rPr>
           <w:szCs w:val="28"/>
-          <w:lang/>
-        </w:rPr>
-      </w:pPr>
-      <w:r>
-        <w:rPr>
-          <w:szCs w:val="28"/>
-          <w:lang/>
+        </w:rPr>
+      </w:pPr>
+      <w:r>
+        <w:rPr>
+          <w:szCs w:val="28"/>
         </w:rPr>
         <w:t xml:space="preserve">bool </w:t>
       </w:r>
@@ -16095,14 +15867,12 @@
           <w:b/>
           <w:bCs/>
           <w:szCs w:val="28"/>
-          <w:lang/>
         </w:rPr>
         <w:t>aBCondition</w:t>
       </w:r>
       <w:r>
         <w:rPr>
           <w:szCs w:val="28"/>
-          <w:lang/>
         </w:rPr>
         <w:t>( wchar_t a,wchar_t b){</w:t>
       </w:r>
@@ -16129,13 +15899,11 @@
         </w:tabs>
         <w:rPr>
           <w:szCs w:val="28"/>
-          <w:lang/>
-        </w:rPr>
-      </w:pPr>
-      <w:r>
-        <w:rPr>
-          <w:szCs w:val="28"/>
-          <w:lang/>
+        </w:rPr>
+      </w:pPr>
+      <w:r>
+        <w:rPr>
+          <w:szCs w:val="28"/>
         </w:rPr>
         <w:t xml:space="preserve">    bool result = a + 1 == b + 2;</w:t>
       </w:r>
@@ -16162,13 +15930,11 @@
         </w:tabs>
         <w:rPr>
           <w:szCs w:val="28"/>
-          <w:lang/>
-        </w:rPr>
-      </w:pPr>
-      <w:r>
-        <w:rPr>
-          <w:szCs w:val="28"/>
-          <w:lang/>
+        </w:rPr>
+      </w:pPr>
+      <w:r>
+        <w:rPr>
+          <w:szCs w:val="28"/>
         </w:rPr>
         <w:t xml:space="preserve">    return result;</w:t>
       </w:r>
@@ -16195,13 +15961,11 @@
         </w:tabs>
         <w:rPr>
           <w:szCs w:val="28"/>
-          <w:lang/>
-        </w:rPr>
-      </w:pPr>
-      <w:r>
-        <w:rPr>
-          <w:szCs w:val="28"/>
-          <w:lang/>
+        </w:rPr>
+      </w:pPr>
+      <w:r>
+        <w:rPr>
+          <w:szCs w:val="28"/>
         </w:rPr>
         <w:t>}</w:t>
       </w:r>
@@ -16228,7 +15992,6 @@
         </w:tabs>
         <w:rPr>
           <w:szCs w:val="28"/>
-          <w:lang/>
         </w:rPr>
       </w:pPr>
     </w:p>
@@ -16254,13 +16017,11 @@
         </w:tabs>
         <w:rPr>
           <w:szCs w:val="28"/>
-          <w:lang/>
-        </w:rPr>
-      </w:pPr>
-      <w:r>
-        <w:rPr>
-          <w:szCs w:val="28"/>
-          <w:lang/>
+        </w:rPr>
+      </w:pPr>
+      <w:r>
+        <w:rPr>
+          <w:szCs w:val="28"/>
         </w:rPr>
         <w:t xml:space="preserve">double </w:t>
       </w:r>
@@ -16269,14 +16030,12 @@
           <w:b/>
           <w:bCs/>
           <w:szCs w:val="28"/>
-          <w:lang/>
         </w:rPr>
         <w:t>validator</w:t>
       </w:r>
       <w:r>
         <w:rPr>
           <w:szCs w:val="28"/>
-          <w:lang/>
         </w:rPr>
         <w:t>(wstring number){</w:t>
       </w:r>
@@ -16303,13 +16062,11 @@
         </w:tabs>
         <w:rPr>
           <w:szCs w:val="28"/>
-          <w:lang/>
-        </w:rPr>
-      </w:pPr>
-      <w:r>
-        <w:rPr>
-          <w:szCs w:val="28"/>
-          <w:lang/>
+        </w:rPr>
+      </w:pPr>
+      <w:r>
+        <w:rPr>
+          <w:szCs w:val="28"/>
         </w:rPr>
         <w:t xml:space="preserve">    if (number[0] == L'x' || number[0] == 'X')</w:t>
       </w:r>
@@ -16336,13 +16093,11 @@
         </w:tabs>
         <w:rPr>
           <w:szCs w:val="28"/>
-          <w:lang/>
-        </w:rPr>
-      </w:pPr>
-      <w:r>
-        <w:rPr>
-          <w:szCs w:val="28"/>
-          <w:lang/>
+        </w:rPr>
+      </w:pPr>
+      <w:r>
+        <w:rPr>
+          <w:szCs w:val="28"/>
         </w:rPr>
         <w:t xml:space="preserve">        number = L"0" + number;</w:t>
       </w:r>
@@ -16369,13 +16124,11 @@
         </w:tabs>
         <w:rPr>
           <w:szCs w:val="28"/>
-          <w:lang/>
-        </w:rPr>
-      </w:pPr>
-      <w:r>
-        <w:rPr>
-          <w:szCs w:val="28"/>
-          <w:lang/>
+        </w:rPr>
+      </w:pPr>
+      <w:r>
+        <w:rPr>
+          <w:szCs w:val="28"/>
         </w:rPr>
         <w:t xml:space="preserve">    // if the variable is an "inadequate" string of type "0bred56" then the function will return 0</w:t>
       </w:r>
@@ -16402,13 +16155,11 @@
         </w:tabs>
         <w:rPr>
           <w:szCs w:val="28"/>
-          <w:lang/>
-        </w:rPr>
-      </w:pPr>
-      <w:r>
-        <w:rPr>
-          <w:szCs w:val="28"/>
-          <w:lang/>
+        </w:rPr>
+      </w:pPr>
+      <w:r>
+        <w:rPr>
+          <w:szCs w:val="28"/>
         </w:rPr>
         <w:t xml:space="preserve">    return std::stof(number);</w:t>
       </w:r>
@@ -16435,13 +16186,11 @@
         </w:tabs>
         <w:rPr>
           <w:szCs w:val="28"/>
-          <w:lang/>
-        </w:rPr>
-      </w:pPr>
-      <w:r>
-        <w:rPr>
-          <w:szCs w:val="28"/>
-          <w:lang/>
+        </w:rPr>
+      </w:pPr>
+      <w:r>
+        <w:rPr>
+          <w:szCs w:val="28"/>
         </w:rPr>
         <w:t>}</w:t>
       </w:r>
@@ -16468,7 +16217,6 @@
         </w:tabs>
         <w:rPr>
           <w:szCs w:val="28"/>
-          <w:lang/>
         </w:rPr>
       </w:pPr>
     </w:p>
@@ -16494,13 +16242,11 @@
         </w:tabs>
         <w:rPr>
           <w:szCs w:val="28"/>
-          <w:lang/>
-        </w:rPr>
-      </w:pPr>
-      <w:r>
-        <w:rPr>
-          <w:szCs w:val="28"/>
-          <w:lang/>
+        </w:rPr>
+      </w:pPr>
+      <w:r>
+        <w:rPr>
+          <w:szCs w:val="28"/>
         </w:rPr>
         <w:t xml:space="preserve">double </w:t>
       </w:r>
@@ -16509,14 +16255,12 @@
           <w:b/>
           <w:bCs/>
           <w:szCs w:val="28"/>
-          <w:lang/>
         </w:rPr>
         <w:t>hexS_calculation</w:t>
       </w:r>
       <w:r>
         <w:rPr>
           <w:szCs w:val="28"/>
-          <w:lang/>
         </w:rPr>
         <w:t>(wstring x,wstring y, wstring z){</w:t>
       </w:r>
@@ -16543,13 +16287,11 @@
         </w:tabs>
         <w:rPr>
           <w:szCs w:val="28"/>
-          <w:lang/>
-        </w:rPr>
-      </w:pPr>
-      <w:r>
-        <w:rPr>
-          <w:szCs w:val="28"/>
-          <w:lang/>
+        </w:rPr>
+      </w:pPr>
+      <w:r>
+        <w:rPr>
+          <w:szCs w:val="28"/>
         </w:rPr>
         <w:t xml:space="preserve">    return s_calculation(validator(x),validator(y),validator(z));</w:t>
       </w:r>
@@ -16576,13 +16318,11 @@
         </w:tabs>
         <w:rPr>
           <w:szCs w:val="28"/>
-          <w:lang/>
-        </w:rPr>
-      </w:pPr>
-      <w:r>
-        <w:rPr>
-          <w:szCs w:val="28"/>
-          <w:lang/>
+        </w:rPr>
+      </w:pPr>
+      <w:r>
+        <w:rPr>
+          <w:szCs w:val="28"/>
         </w:rPr>
         <w:t>}</w:t>
       </w:r>
@@ -16609,7 +16349,6 @@
         </w:tabs>
         <w:rPr>
           <w:szCs w:val="28"/>
-          <w:lang/>
         </w:rPr>
       </w:pPr>
     </w:p>
@@ -16635,13 +16374,11 @@
         </w:tabs>
         <w:rPr>
           <w:szCs w:val="28"/>
-          <w:lang/>
-        </w:rPr>
-      </w:pPr>
-      <w:r>
-        <w:rPr>
-          <w:szCs w:val="28"/>
-          <w:lang/>
+        </w:rPr>
+      </w:pPr>
+      <w:r>
+        <w:rPr>
+          <w:szCs w:val="28"/>
         </w:rPr>
         <w:t xml:space="preserve">int </w:t>
       </w:r>
@@ -16650,14 +16387,12 @@
           <w:b/>
           <w:bCs/>
           <w:szCs w:val="28"/>
-          <w:lang/>
         </w:rPr>
         <w:t>main</w:t>
       </w:r>
       <w:r>
         <w:rPr>
           <w:szCs w:val="28"/>
-          <w:lang/>
         </w:rPr>
         <w:t>(){</w:t>
       </w:r>
@@ -16684,13 +16419,11 @@
         </w:tabs>
         <w:rPr>
           <w:szCs w:val="28"/>
-          <w:lang/>
-        </w:rPr>
-      </w:pPr>
-      <w:r>
-        <w:rPr>
-          <w:szCs w:val="28"/>
-          <w:lang/>
+        </w:rPr>
+      </w:pPr>
+      <w:r>
+        <w:rPr>
+          <w:szCs w:val="28"/>
         </w:rPr>
         <w:t xml:space="preserve">    consoleToUtf8();</w:t>
       </w:r>
@@ -16717,13 +16450,11 @@
         </w:tabs>
         <w:rPr>
           <w:szCs w:val="28"/>
-          <w:lang/>
-        </w:rPr>
-      </w:pPr>
-      <w:r>
-        <w:rPr>
-          <w:szCs w:val="28"/>
-          <w:lang/>
+        </w:rPr>
+      </w:pPr>
+      <w:r>
+        <w:rPr>
+          <w:szCs w:val="28"/>
         </w:rPr>
         <w:t xml:space="preserve">    wcout &lt;&lt; devInfo();</w:t>
       </w:r>
@@ -16750,13 +16481,11 @@
         </w:tabs>
         <w:rPr>
           <w:szCs w:val="28"/>
-          <w:lang/>
-        </w:rPr>
-      </w:pPr>
-      <w:r>
-        <w:rPr>
-          <w:szCs w:val="28"/>
-          <w:lang/>
+        </w:rPr>
+      </w:pPr>
+      <w:r>
+        <w:rPr>
+          <w:szCs w:val="28"/>
         </w:rPr>
         <w:t xml:space="preserve">    wstring x = L"",y = L"",z = L"";</w:t>
       </w:r>
@@ -16783,13 +16512,11 @@
         </w:tabs>
         <w:rPr>
           <w:szCs w:val="28"/>
-          <w:lang/>
-        </w:rPr>
-      </w:pPr>
-      <w:r>
-        <w:rPr>
-          <w:szCs w:val="28"/>
-          <w:lang/>
+        </w:rPr>
+      </w:pPr>
+      <w:r>
+        <w:rPr>
+          <w:szCs w:val="28"/>
         </w:rPr>
         <w:t xml:space="preserve">   wchar_t  a = L' ', b = L' ';</w:t>
       </w:r>
@@ -16816,13 +16543,11 @@
         </w:tabs>
         <w:rPr>
           <w:szCs w:val="28"/>
-          <w:lang/>
-        </w:rPr>
-      </w:pPr>
-      <w:r>
-        <w:rPr>
-          <w:szCs w:val="28"/>
-          <w:lang/>
+        </w:rPr>
+      </w:pPr>
+      <w:r>
+        <w:rPr>
+          <w:szCs w:val="28"/>
         </w:rPr>
         <w:t xml:space="preserve">    wcout &lt;&lt;L"Введіть дійсне число x: ";</w:t>
       </w:r>
@@ -16849,13 +16574,11 @@
         </w:tabs>
         <w:rPr>
           <w:szCs w:val="28"/>
-          <w:lang/>
-        </w:rPr>
-      </w:pPr>
-      <w:r>
-        <w:rPr>
-          <w:szCs w:val="28"/>
-          <w:lang/>
+        </w:rPr>
+      </w:pPr>
+      <w:r>
+        <w:rPr>
+          <w:szCs w:val="28"/>
         </w:rPr>
         <w:t xml:space="preserve">    wcin &gt;&gt; x;</w:t>
       </w:r>
@@ -16882,13 +16605,11 @@
         </w:tabs>
         <w:rPr>
           <w:szCs w:val="28"/>
-          <w:lang/>
-        </w:rPr>
-      </w:pPr>
-      <w:r>
-        <w:rPr>
-          <w:szCs w:val="28"/>
-          <w:lang/>
+        </w:rPr>
+      </w:pPr>
+      <w:r>
+        <w:rPr>
+          <w:szCs w:val="28"/>
         </w:rPr>
         <w:t xml:space="preserve">    wcout &lt;&lt;L"Введіть дійсне число y: ";</w:t>
       </w:r>
@@ -16915,13 +16636,11 @@
         </w:tabs>
         <w:rPr>
           <w:szCs w:val="28"/>
-          <w:lang/>
-        </w:rPr>
-      </w:pPr>
-      <w:r>
-        <w:rPr>
-          <w:szCs w:val="28"/>
-          <w:lang/>
+        </w:rPr>
+      </w:pPr>
+      <w:r>
+        <w:rPr>
+          <w:szCs w:val="28"/>
         </w:rPr>
         <w:t xml:space="preserve">    wcin &gt;&gt; y;</w:t>
       </w:r>
@@ -16948,13 +16667,11 @@
         </w:tabs>
         <w:rPr>
           <w:szCs w:val="28"/>
-          <w:lang/>
-        </w:rPr>
-      </w:pPr>
-      <w:r>
-        <w:rPr>
-          <w:szCs w:val="28"/>
-          <w:lang/>
+        </w:rPr>
+      </w:pPr>
+      <w:r>
+        <w:rPr>
+          <w:szCs w:val="28"/>
         </w:rPr>
         <w:lastRenderedPageBreak/>
         <w:t xml:space="preserve">    wcout &lt;&lt;L"Введіть дійсне число z: ";</w:t>
@@ -16982,13 +16699,11 @@
         </w:tabs>
         <w:rPr>
           <w:szCs w:val="28"/>
-          <w:lang/>
-        </w:rPr>
-      </w:pPr>
-      <w:r>
-        <w:rPr>
-          <w:szCs w:val="28"/>
-          <w:lang/>
+        </w:rPr>
+      </w:pPr>
+      <w:r>
+        <w:rPr>
+          <w:szCs w:val="28"/>
         </w:rPr>
         <w:t xml:space="preserve">    wcin &gt;&gt; z;</w:t>
       </w:r>
@@ -17015,13 +16730,11 @@
         </w:tabs>
         <w:rPr>
           <w:szCs w:val="28"/>
-          <w:lang/>
-        </w:rPr>
-      </w:pPr>
-      <w:r>
-        <w:rPr>
-          <w:szCs w:val="28"/>
-          <w:lang/>
+        </w:rPr>
+      </w:pPr>
+      <w:r>
+        <w:rPr>
+          <w:szCs w:val="28"/>
         </w:rPr>
         <w:t xml:space="preserve">    wcout &lt;&lt;L"Введіть символ a: ";</w:t>
       </w:r>
@@ -17048,13 +16761,11 @@
         </w:tabs>
         <w:rPr>
           <w:szCs w:val="28"/>
-          <w:lang/>
-        </w:rPr>
-      </w:pPr>
-      <w:r>
-        <w:rPr>
-          <w:szCs w:val="28"/>
-          <w:lang/>
+        </w:rPr>
+      </w:pPr>
+      <w:r>
+        <w:rPr>
+          <w:szCs w:val="28"/>
         </w:rPr>
         <w:t xml:space="preserve">    wcin &gt;&gt; a;</w:t>
       </w:r>
@@ -17081,13 +16792,11 @@
         </w:tabs>
         <w:rPr>
           <w:szCs w:val="28"/>
-          <w:lang/>
-        </w:rPr>
-      </w:pPr>
-      <w:r>
-        <w:rPr>
-          <w:szCs w:val="28"/>
-          <w:lang/>
+        </w:rPr>
+      </w:pPr>
+      <w:r>
+        <w:rPr>
+          <w:szCs w:val="28"/>
         </w:rPr>
         <w:t xml:space="preserve">    wcout &lt;&lt;L"Введіть символ b: ";</w:t>
       </w:r>
@@ -17114,13 +16823,11 @@
         </w:tabs>
         <w:rPr>
           <w:szCs w:val="28"/>
-          <w:lang/>
-        </w:rPr>
-      </w:pPr>
-      <w:r>
-        <w:rPr>
-          <w:szCs w:val="28"/>
-          <w:lang/>
+        </w:rPr>
+      </w:pPr>
+      <w:r>
+        <w:rPr>
+          <w:szCs w:val="28"/>
         </w:rPr>
         <w:t xml:space="preserve">    wcin &gt;&gt; b;</w:t>
       </w:r>
@@ -17147,13 +16854,11 @@
         </w:tabs>
         <w:rPr>
           <w:szCs w:val="28"/>
-          <w:lang/>
-        </w:rPr>
-      </w:pPr>
-      <w:r>
-        <w:rPr>
-          <w:szCs w:val="28"/>
-          <w:lang/>
+        </w:rPr>
+      </w:pPr>
+      <w:r>
+        <w:rPr>
+          <w:szCs w:val="28"/>
         </w:rPr>
         <w:t xml:space="preserve">    wcout &lt;&lt; boolalpha &lt;&lt; L"Результат логічного виразу: "&lt;&lt;aBCondition(a,b) &lt;&lt; endl;</w:t>
       </w:r>
@@ -17180,13 +16885,11 @@
         </w:tabs>
         <w:rPr>
           <w:szCs w:val="28"/>
-          <w:lang/>
-        </w:rPr>
-      </w:pPr>
-      <w:r>
-        <w:rPr>
-          <w:szCs w:val="28"/>
-          <w:lang/>
+        </w:rPr>
+      </w:pPr>
+      <w:r>
+        <w:rPr>
+          <w:szCs w:val="28"/>
         </w:rPr>
         <w:t xml:space="preserve">    wcout &lt;&lt; L"Результат роботи модулю s_calculation: "&lt;&lt; hexS_calculation(x,y,z) &lt;&lt; endl;</w:t>
       </w:r>
@@ -17213,13 +16916,11 @@
         </w:tabs>
         <w:rPr>
           <w:szCs w:val="28"/>
-          <w:lang/>
-        </w:rPr>
-      </w:pPr>
-      <w:r>
-        <w:rPr>
-          <w:szCs w:val="28"/>
-          <w:lang/>
+        </w:rPr>
+      </w:pPr>
+      <w:r>
+        <w:rPr>
+          <w:szCs w:val="28"/>
         </w:rPr>
         <w:t xml:space="preserve">    system("pause");</w:t>
       </w:r>
@@ -17246,13 +16947,11 @@
         </w:tabs>
         <w:rPr>
           <w:szCs w:val="28"/>
-          <w:lang/>
-        </w:rPr>
-      </w:pPr>
-      <w:r>
-        <w:rPr>
-          <w:szCs w:val="28"/>
-          <w:lang/>
+        </w:rPr>
+      </w:pPr>
+      <w:r>
+        <w:rPr>
+          <w:szCs w:val="28"/>
         </w:rPr>
         <w:t xml:space="preserve">    return 0;</w:t>
       </w:r>
@@ -17267,7 +16966,6 @@
       <w:r>
         <w:rPr>
           <w:szCs w:val="28"/>
-          <w:lang/>
         </w:rPr>
         <w:t>}</w:t>
       </w:r>
@@ -21228,6 +20926,7 @@
         <w:docPartUnique/>
       </w:docPartObj>
     </w:sdtPr>
+    <w:sdtEndPr/>
     <w:sdtContent>
       <w:p>
         <w:pPr>
@@ -21351,7 +21050,7 @@
         <v:path o:extrusionok="f" gradientshapeok="t" o:connecttype="rect"/>
         <o:lock v:ext="edit" aspectratio="t"/>
       </v:shapetype>
-      <v:shape id="_x0000_i1078" type="#_x0000_t75" style="width:52.55pt;height:19.55pt;visibility:visible;mso-wrap-style:square" o:bullet="t">
+      <v:shape id="_x0000_i1028" type="#_x0000_t75" style="width:52.55pt;height:19.55pt;visibility:visible;mso-wrap-style:square" o:bullet="t">
         <v:imagedata r:id="rId1" o:title=""/>
       </v:shape>
     </w:pict>
@@ -23667,7 +23366,6 @@
   <w:style w:type="character" w:default="1" w:styleId="a0">
     <w:name w:val="Default Paragraph Font"/>
     <w:uiPriority w:val="1"/>
-    <w:semiHidden/>
     <w:unhideWhenUsed/>
   </w:style>
   <w:style w:type="table" w:default="1" w:styleId="a1">
@@ -24202,7 +23900,7 @@
 </file>
 
 <file path=customXml/itemProps1.xml><?xml version="1.0" encoding="utf-8"?>
-<ds:datastoreItem xmlns:ds="http://schemas.openxmlformats.org/officeDocument/2006/customXml" ds:itemID="{EEE7F635-261F-46F2-A99D-A1127862E7F3}">
+<ds:datastoreItem xmlns:ds="http://schemas.openxmlformats.org/officeDocument/2006/customXml" ds:itemID="{31B39AD9-C05A-48CD-8C1C-227CABDCBB2A}">
   <ds:schemaRefs>
     <ds:schemaRef ds:uri="http://schemas.openxmlformats.org/officeDocument/2006/bibliography"/>
   </ds:schemaRefs>

</xml_diff>